<commit_message>
update pmp // cil
</commit_message>
<xml_diff>
--- a/PM/PMP internet banking.docx
+++ b/PM/PMP internet banking.docx
@@ -1,6 +1,6 @@
 
 <file path=word/document.xml><?xml version="1.0" encoding="utf-8"?>
-<w:document xmlns:wpc="http://schemas.microsoft.com/office/word/2010/wordprocessingCanvas" xmlns:cx="http://schemas.microsoft.com/office/drawing/2014/chartex" xmlns:cx1="http://schemas.microsoft.com/office/drawing/2015/9/8/chartex" xmlns:cx2="http://schemas.microsoft.com/office/drawing/2015/10/21/chartex" xmlns:cx3="http://schemas.microsoft.com/office/drawing/2016/5/9/chartex" xmlns:cx4="http://schemas.microsoft.com/office/drawing/2016/5/10/chartex" xmlns:cx5="http://schemas.microsoft.com/office/drawing/2016/5/11/chartex" xmlns:cx6="http://schemas.microsoft.com/office/drawing/2016/5/12/chartex" xmlns:cx7="http://schemas.microsoft.com/office/drawing/2016/5/13/chartex" xmlns:cx8="http://schemas.microsoft.com/office/drawing/2016/5/14/chartex" xmlns:mc="http://schemas.openxmlformats.org/markup-compatibility/2006" xmlns:aink="http://schemas.microsoft.com/office/drawing/2016/ink" xmlns:am3d="http://schemas.microsoft.com/office/drawing/2017/model3d" xmlns:o="urn:schemas-microsoft-com:office:office" xmlns:r="http://schemas.openxmlformats.org/officeDocument/2006/relationships" xmlns:m="http://schemas.openxmlformats.org/officeDocument/2006/math" xmlns:v="urn:schemas-microsoft-com:vml" xmlns:wp14="http://schemas.microsoft.com/office/word/2010/wordprocessingDrawing" xmlns:wp="http://schemas.openxmlformats.org/drawingml/2006/wordprocessingDrawing" xmlns:w10="urn:schemas-microsoft-com:office:word" xmlns:w="http://schemas.openxmlformats.org/wordprocessingml/2006/main" xmlns:w14="http://schemas.microsoft.com/office/word/2010/wordml" xmlns:w15="http://schemas.microsoft.com/office/word/2012/wordml" xmlns:w16cex="http://schemas.microsoft.com/office/word/2018/wordml/cex" xmlns:w16cid="http://schemas.microsoft.com/office/word/2016/wordml/cid" xmlns:w16="http://schemas.microsoft.com/office/word/2018/wordml" xmlns:w16sdtdh="http://schemas.microsoft.com/office/word/2020/wordml/sdtdatahash" xmlns:w16se="http://schemas.microsoft.com/office/word/2015/wordml/symex" xmlns:wpg="http://schemas.microsoft.com/office/word/2010/wordprocessingGroup" xmlns:wpi="http://schemas.microsoft.com/office/word/2010/wordprocessingInk" xmlns:wne="http://schemas.microsoft.com/office/word/2006/wordml" xmlns:wps="http://schemas.microsoft.com/office/word/2010/wordprocessingShape" mc:Ignorable="w14 w15 w16se w16cid w16 w16cex w16sdtdh wp14">
+<w:document xmlns:wpc="http://schemas.microsoft.com/office/word/2010/wordprocessingCanvas" xmlns:cx="http://schemas.microsoft.com/office/drawing/2014/chartex" xmlns:cx1="http://schemas.microsoft.com/office/drawing/2015/9/8/chartex" xmlns:mc="http://schemas.openxmlformats.org/markup-compatibility/2006" xmlns:o="urn:schemas-microsoft-com:office:office" xmlns:r="http://schemas.openxmlformats.org/officeDocument/2006/relationships" xmlns:m="http://schemas.openxmlformats.org/officeDocument/2006/math" xmlns:v="urn:schemas-microsoft-com:vml" xmlns:wp14="http://schemas.microsoft.com/office/word/2010/wordprocessingDrawing" xmlns:wp="http://schemas.openxmlformats.org/drawingml/2006/wordprocessingDrawing" xmlns:w10="urn:schemas-microsoft-com:office:word" xmlns:w="http://schemas.openxmlformats.org/wordprocessingml/2006/main" xmlns:w14="http://schemas.microsoft.com/office/word/2010/wordml" xmlns:w15="http://schemas.microsoft.com/office/word/2012/wordml" xmlns:w16se="http://schemas.microsoft.com/office/word/2015/wordml/symex" xmlns:wpg="http://schemas.microsoft.com/office/word/2010/wordprocessingGroup" xmlns:wpi="http://schemas.microsoft.com/office/word/2010/wordprocessingInk" xmlns:wne="http://schemas.microsoft.com/office/word/2006/wordml" xmlns:wps="http://schemas.microsoft.com/office/word/2010/wordprocessingShape" mc:Ignorable="w14 w15 w16se wp14">
   <w:body>
     <w:p>
       <w:pPr>
@@ -2091,8 +2091,13 @@
             <w:pPr>
               <w:jc w:val="center"/>
             </w:pPr>
-            <w:r>
-              <w:t>Amany Ramadan</w:t>
+            <w:proofErr w:type="spellStart"/>
+            <w:r>
+              <w:t>Amany</w:t>
+            </w:r>
+            <w:proofErr w:type="spellEnd"/>
+            <w:r>
+              <w:t xml:space="preserve"> Ramadan</w:t>
             </w:r>
           </w:p>
         </w:tc>
@@ -2121,8 +2126,13 @@
             <w:pPr>
               <w:jc w:val="center"/>
             </w:pPr>
-            <w:r>
-              <w:t>Hussien Adel</w:t>
+            <w:proofErr w:type="spellStart"/>
+            <w:r>
+              <w:t>Hussien</w:t>
+            </w:r>
+            <w:proofErr w:type="spellEnd"/>
+            <w:r>
+              <w:t xml:space="preserve"> Adel</w:t>
             </w:r>
           </w:p>
         </w:tc>
@@ -2155,8 +2165,13 @@
                 <w:iCs/>
               </w:rPr>
             </w:pPr>
-            <w:r>
-              <w:t>Esraa I</w:t>
+            <w:proofErr w:type="spellStart"/>
+            <w:r>
+              <w:t>Esraa</w:t>
+            </w:r>
+            <w:proofErr w:type="spellEnd"/>
+            <w:r>
+              <w:t xml:space="preserve"> I</w:t>
             </w:r>
             <w:r>
               <w:t>brahim</w:t>
@@ -3935,8 +3950,8 @@
           <w:szCs w:val="28"/>
         </w:rPr>
       </w:pPr>
-      <w:bookmarkStart w:id="10" w:name="_Toc212983619"/>
-      <w:bookmarkStart w:id="11" w:name="_Toc129077167"/>
+      <w:bookmarkStart w:id="10" w:name="_Toc129077167"/>
+      <w:bookmarkStart w:id="11" w:name="_Toc212983619"/>
       <w:r>
         <w:rPr>
           <w:rFonts w:asciiTheme="minorHAnsi" w:hAnsiTheme="minorHAnsi"/>
@@ -3966,9 +3981,9 @@
         </w:rPr>
         <w:t>n Structure</w:t>
       </w:r>
-      <w:bookmarkEnd w:id="11"/>
-    </w:p>
-    <w:bookmarkEnd w:id="10"/>
+      <w:bookmarkEnd w:id="10"/>
+    </w:p>
+    <w:bookmarkEnd w:id="11"/>
     <w:p/>
     <w:p>
       <w:r>
@@ -5567,8 +5582,13 @@
               <w:jc w:val="center"/>
             </w:pPr>
             <w:r>
-              <w:t>xxx-xxx-xxxx</w:t>
-            </w:r>
+              <w:t>xxx-xxx-</w:t>
+            </w:r>
+            <w:proofErr w:type="spellStart"/>
+            <w:r>
+              <w:t>xxxx</w:t>
+            </w:r>
+            <w:proofErr w:type="spellEnd"/>
           </w:p>
         </w:tc>
       </w:tr>
@@ -5649,8 +5669,13 @@
             <w:pPr>
               <w:jc w:val="center"/>
             </w:pPr>
-            <w:r>
-              <w:t>Amany Ramadan</w:t>
+            <w:proofErr w:type="spellStart"/>
+            <w:r>
+              <w:t>Amany</w:t>
+            </w:r>
+            <w:proofErr w:type="spellEnd"/>
+            <w:r>
+              <w:t xml:space="preserve"> Ramadan</w:t>
             </w:r>
           </w:p>
         </w:tc>
@@ -5710,8 +5735,13 @@
             <w:pPr>
               <w:jc w:val="center"/>
             </w:pPr>
-            <w:r>
-              <w:t>Hussien Adel</w:t>
+            <w:proofErr w:type="spellStart"/>
+            <w:r>
+              <w:t>Hussien</w:t>
+            </w:r>
+            <w:proofErr w:type="spellEnd"/>
+            <w:r>
+              <w:t xml:space="preserve"> Adel</w:t>
             </w:r>
           </w:p>
         </w:tc>
@@ -5777,8 +5807,13 @@
                 <w:iCs/>
               </w:rPr>
             </w:pPr>
-            <w:r>
-              <w:t>Esraa I</w:t>
+            <w:proofErr w:type="spellStart"/>
+            <w:r>
+              <w:t>Esraa</w:t>
+            </w:r>
+            <w:proofErr w:type="spellEnd"/>
+            <w:r>
+              <w:t xml:space="preserve"> I</w:t>
             </w:r>
             <w:r>
               <w:t>brahim</w:t>
@@ -6842,7 +6877,7 @@
                   <w:sz w:val="22"/>
                   <w:szCs w:val="22"/>
                 </w:rPr>
-                <w:t>https://github.com/EsraaEMostafa/Internet-banking-system/blob/main/Requirements/SRS.docx</w:t>
+                <w:t>https://github.com/EsraaEMostafa/Internet-banking-system/blob/main/Requirements/InternetBankingSystem_SRS.docx</w:t>
               </w:r>
             </w:hyperlink>
           </w:p>
@@ -7120,6 +7155,8 @@
             <w:r>
               <w:t xml:space="preserve"> </w:t>
             </w:r>
+            <w:bookmarkStart w:id="22" w:name="_GoBack"/>
+            <w:bookmarkEnd w:id="22"/>
           </w:p>
         </w:tc>
       </w:tr>
@@ -7148,7 +7185,7 @@
           <w:szCs w:val="28"/>
         </w:rPr>
       </w:pPr>
-      <w:bookmarkStart w:id="22" w:name="_Toc129077177"/>
+      <w:bookmarkStart w:id="23" w:name="_Toc129077177"/>
       <w:r>
         <w:rPr>
           <w:rFonts w:asciiTheme="minorHAnsi" w:hAnsiTheme="minorHAnsi"/>
@@ -7158,7 +7195,7 @@
         </w:rPr>
         <w:t>Sponsor Acceptance</w:t>
       </w:r>
-      <w:bookmarkEnd w:id="22"/>
+      <w:bookmarkEnd w:id="23"/>
       <w:r>
         <w:rPr>
           <w:rFonts w:asciiTheme="minorHAnsi" w:hAnsiTheme="minorHAnsi"/>
@@ -7248,7 +7285,7 @@
 </file>
 
 <file path=word/endnotes.xml><?xml version="1.0" encoding="utf-8"?>
-<w:endnotes xmlns:wpc="http://schemas.microsoft.com/office/word/2010/wordprocessingCanvas" xmlns:cx="http://schemas.microsoft.com/office/drawing/2014/chartex" xmlns:cx1="http://schemas.microsoft.com/office/drawing/2015/9/8/chartex" xmlns:cx2="http://schemas.microsoft.com/office/drawing/2015/10/21/chartex" xmlns:cx3="http://schemas.microsoft.com/office/drawing/2016/5/9/chartex" xmlns:cx4="http://schemas.microsoft.com/office/drawing/2016/5/10/chartex" xmlns:cx5="http://schemas.microsoft.com/office/drawing/2016/5/11/chartex" xmlns:cx6="http://schemas.microsoft.com/office/drawing/2016/5/12/chartex" xmlns:cx7="http://schemas.microsoft.com/office/drawing/2016/5/13/chartex" xmlns:cx8="http://schemas.microsoft.com/office/drawing/2016/5/14/chartex" xmlns:mc="http://schemas.openxmlformats.org/markup-compatibility/2006" xmlns:aink="http://schemas.microsoft.com/office/drawing/2016/ink" xmlns:am3d="http://schemas.microsoft.com/office/drawing/2017/model3d" xmlns:o="urn:schemas-microsoft-com:office:office" xmlns:r="http://schemas.openxmlformats.org/officeDocument/2006/relationships" xmlns:m="http://schemas.openxmlformats.org/officeDocument/2006/math" xmlns:v="urn:schemas-microsoft-com:vml" xmlns:wp14="http://schemas.microsoft.com/office/word/2010/wordprocessingDrawing" xmlns:wp="http://schemas.openxmlformats.org/drawingml/2006/wordprocessingDrawing" xmlns:w10="urn:schemas-microsoft-com:office:word" xmlns:w="http://schemas.openxmlformats.org/wordprocessingml/2006/main" xmlns:w14="http://schemas.microsoft.com/office/word/2010/wordml" xmlns:w15="http://schemas.microsoft.com/office/word/2012/wordml" xmlns:w16cex="http://schemas.microsoft.com/office/word/2018/wordml/cex" xmlns:w16cid="http://schemas.microsoft.com/office/word/2016/wordml/cid" xmlns:w16="http://schemas.microsoft.com/office/word/2018/wordml" xmlns:w16sdtdh="http://schemas.microsoft.com/office/word/2020/wordml/sdtdatahash" xmlns:w16se="http://schemas.microsoft.com/office/word/2015/wordml/symex" xmlns:wpg="http://schemas.microsoft.com/office/word/2010/wordprocessingGroup" xmlns:wpi="http://schemas.microsoft.com/office/word/2010/wordprocessingInk" xmlns:wne="http://schemas.microsoft.com/office/word/2006/wordml" xmlns:wps="http://schemas.microsoft.com/office/word/2010/wordprocessingShape" mc:Ignorable="w14 w15 w16se w16cid w16 w16cex w16sdtdh wp14">
+<w:endnotes xmlns:wpc="http://schemas.microsoft.com/office/word/2010/wordprocessingCanvas" xmlns:cx="http://schemas.microsoft.com/office/drawing/2014/chartex" xmlns:cx1="http://schemas.microsoft.com/office/drawing/2015/9/8/chartex" xmlns:mc="http://schemas.openxmlformats.org/markup-compatibility/2006" xmlns:o="urn:schemas-microsoft-com:office:office" xmlns:r="http://schemas.openxmlformats.org/officeDocument/2006/relationships" xmlns:m="http://schemas.openxmlformats.org/officeDocument/2006/math" xmlns:v="urn:schemas-microsoft-com:vml" xmlns:wp14="http://schemas.microsoft.com/office/word/2010/wordprocessingDrawing" xmlns:wp="http://schemas.openxmlformats.org/drawingml/2006/wordprocessingDrawing" xmlns:w10="urn:schemas-microsoft-com:office:word" xmlns:w="http://schemas.openxmlformats.org/wordprocessingml/2006/main" xmlns:w14="http://schemas.microsoft.com/office/word/2010/wordml" xmlns:w15="http://schemas.microsoft.com/office/word/2012/wordml" xmlns:w16se="http://schemas.microsoft.com/office/word/2015/wordml/symex" xmlns:wpg="http://schemas.microsoft.com/office/word/2010/wordprocessingGroup" xmlns:wpi="http://schemas.microsoft.com/office/word/2010/wordprocessingInk" xmlns:wne="http://schemas.microsoft.com/office/word/2006/wordml" xmlns:wps="http://schemas.microsoft.com/office/word/2010/wordprocessingShape" mc:Ignorable="w14 w15 w16se wp14">
   <w:endnote w:type="separator" w:id="-1">
     <w:p>
       <w:r>
@@ -7267,7 +7304,7 @@
 </file>
 
 <file path=word/footer1.xml><?xml version="1.0" encoding="utf-8"?>
-<w:ftr xmlns:wpc="http://schemas.microsoft.com/office/word/2010/wordprocessingCanvas" xmlns:cx="http://schemas.microsoft.com/office/drawing/2014/chartex" xmlns:cx1="http://schemas.microsoft.com/office/drawing/2015/9/8/chartex" xmlns:cx2="http://schemas.microsoft.com/office/drawing/2015/10/21/chartex" xmlns:cx3="http://schemas.microsoft.com/office/drawing/2016/5/9/chartex" xmlns:cx4="http://schemas.microsoft.com/office/drawing/2016/5/10/chartex" xmlns:cx5="http://schemas.microsoft.com/office/drawing/2016/5/11/chartex" xmlns:cx6="http://schemas.microsoft.com/office/drawing/2016/5/12/chartex" xmlns:cx7="http://schemas.microsoft.com/office/drawing/2016/5/13/chartex" xmlns:cx8="http://schemas.microsoft.com/office/drawing/2016/5/14/chartex" xmlns:mc="http://schemas.openxmlformats.org/markup-compatibility/2006" xmlns:aink="http://schemas.microsoft.com/office/drawing/2016/ink" xmlns:am3d="http://schemas.microsoft.com/office/drawing/2017/model3d" xmlns:o="urn:schemas-microsoft-com:office:office" xmlns:r="http://schemas.openxmlformats.org/officeDocument/2006/relationships" xmlns:m="http://schemas.openxmlformats.org/officeDocument/2006/math" xmlns:v="urn:schemas-microsoft-com:vml" xmlns:wp14="http://schemas.microsoft.com/office/word/2010/wordprocessingDrawing" xmlns:wp="http://schemas.openxmlformats.org/drawingml/2006/wordprocessingDrawing" xmlns:w10="urn:schemas-microsoft-com:office:word" xmlns:w="http://schemas.openxmlformats.org/wordprocessingml/2006/main" xmlns:w14="http://schemas.microsoft.com/office/word/2010/wordml" xmlns:w15="http://schemas.microsoft.com/office/word/2012/wordml" xmlns:w16cex="http://schemas.microsoft.com/office/word/2018/wordml/cex" xmlns:w16cid="http://schemas.microsoft.com/office/word/2016/wordml/cid" xmlns:w16="http://schemas.microsoft.com/office/word/2018/wordml" xmlns:w16sdtdh="http://schemas.microsoft.com/office/word/2020/wordml/sdtdatahash" xmlns:w16se="http://schemas.microsoft.com/office/word/2015/wordml/symex" xmlns:wpg="http://schemas.microsoft.com/office/word/2010/wordprocessingGroup" xmlns:wpi="http://schemas.microsoft.com/office/word/2010/wordprocessingInk" xmlns:wne="http://schemas.microsoft.com/office/word/2006/wordml" xmlns:wps="http://schemas.microsoft.com/office/word/2010/wordprocessingShape" mc:Ignorable="w14 w15 w16se w16cid w16 w16cex w16sdtdh wp14">
+<w:ftr xmlns:wpc="http://schemas.microsoft.com/office/word/2010/wordprocessingCanvas" xmlns:cx="http://schemas.microsoft.com/office/drawing/2014/chartex" xmlns:cx1="http://schemas.microsoft.com/office/drawing/2015/9/8/chartex" xmlns:mc="http://schemas.openxmlformats.org/markup-compatibility/2006" xmlns:o="urn:schemas-microsoft-com:office:office" xmlns:r="http://schemas.openxmlformats.org/officeDocument/2006/relationships" xmlns:m="http://schemas.openxmlformats.org/officeDocument/2006/math" xmlns:v="urn:schemas-microsoft-com:vml" xmlns:wp14="http://schemas.microsoft.com/office/word/2010/wordprocessingDrawing" xmlns:wp="http://schemas.openxmlformats.org/drawingml/2006/wordprocessingDrawing" xmlns:w10="urn:schemas-microsoft-com:office:word" xmlns:w="http://schemas.openxmlformats.org/wordprocessingml/2006/main" xmlns:w14="http://schemas.microsoft.com/office/word/2010/wordml" xmlns:w15="http://schemas.microsoft.com/office/word/2012/wordml" xmlns:w16se="http://schemas.microsoft.com/office/word/2015/wordml/symex" xmlns:wpg="http://schemas.microsoft.com/office/word/2010/wordprocessingGroup" xmlns:wpi="http://schemas.microsoft.com/office/word/2010/wordprocessingInk" xmlns:wne="http://schemas.microsoft.com/office/word/2006/wordml" xmlns:wps="http://schemas.microsoft.com/office/word/2010/wordprocessingShape" mc:Ignorable="w14 w15 w16se wp14">
   <w:sdt>
     <w:sdtPr>
       <w:id w:val="-822731171"/>
@@ -7299,7 +7336,7 @@
           <w:rPr>
             <w:noProof/>
           </w:rPr>
-          <w:t>16</w:t>
+          <w:t>15</w:t>
         </w:r>
         <w:r>
           <w:rPr>
@@ -7331,7 +7368,7 @@
 </file>
 
 <file path=word/footnotes.xml><?xml version="1.0" encoding="utf-8"?>
-<w:footnotes xmlns:wpc="http://schemas.microsoft.com/office/word/2010/wordprocessingCanvas" xmlns:cx="http://schemas.microsoft.com/office/drawing/2014/chartex" xmlns:cx1="http://schemas.microsoft.com/office/drawing/2015/9/8/chartex" xmlns:cx2="http://schemas.microsoft.com/office/drawing/2015/10/21/chartex" xmlns:cx3="http://schemas.microsoft.com/office/drawing/2016/5/9/chartex" xmlns:cx4="http://schemas.microsoft.com/office/drawing/2016/5/10/chartex" xmlns:cx5="http://schemas.microsoft.com/office/drawing/2016/5/11/chartex" xmlns:cx6="http://schemas.microsoft.com/office/drawing/2016/5/12/chartex" xmlns:cx7="http://schemas.microsoft.com/office/drawing/2016/5/13/chartex" xmlns:cx8="http://schemas.microsoft.com/office/drawing/2016/5/14/chartex" xmlns:mc="http://schemas.openxmlformats.org/markup-compatibility/2006" xmlns:aink="http://schemas.microsoft.com/office/drawing/2016/ink" xmlns:am3d="http://schemas.microsoft.com/office/drawing/2017/model3d" xmlns:o="urn:schemas-microsoft-com:office:office" xmlns:r="http://schemas.openxmlformats.org/officeDocument/2006/relationships" xmlns:m="http://schemas.openxmlformats.org/officeDocument/2006/math" xmlns:v="urn:schemas-microsoft-com:vml" xmlns:wp14="http://schemas.microsoft.com/office/word/2010/wordprocessingDrawing" xmlns:wp="http://schemas.openxmlformats.org/drawingml/2006/wordprocessingDrawing" xmlns:w10="urn:schemas-microsoft-com:office:word" xmlns:w="http://schemas.openxmlformats.org/wordprocessingml/2006/main" xmlns:w14="http://schemas.microsoft.com/office/word/2010/wordml" xmlns:w15="http://schemas.microsoft.com/office/word/2012/wordml" xmlns:w16cex="http://schemas.microsoft.com/office/word/2018/wordml/cex" xmlns:w16cid="http://schemas.microsoft.com/office/word/2016/wordml/cid" xmlns:w16="http://schemas.microsoft.com/office/word/2018/wordml" xmlns:w16sdtdh="http://schemas.microsoft.com/office/word/2020/wordml/sdtdatahash" xmlns:w16se="http://schemas.microsoft.com/office/word/2015/wordml/symex" xmlns:wpg="http://schemas.microsoft.com/office/word/2010/wordprocessingGroup" xmlns:wpi="http://schemas.microsoft.com/office/word/2010/wordprocessingInk" xmlns:wne="http://schemas.microsoft.com/office/word/2006/wordml" xmlns:wps="http://schemas.microsoft.com/office/word/2010/wordprocessingShape" mc:Ignorable="w14 w15 w16se w16cid w16 w16cex w16sdtdh wp14">
+<w:footnotes xmlns:wpc="http://schemas.microsoft.com/office/word/2010/wordprocessingCanvas" xmlns:cx="http://schemas.microsoft.com/office/drawing/2014/chartex" xmlns:cx1="http://schemas.microsoft.com/office/drawing/2015/9/8/chartex" xmlns:mc="http://schemas.openxmlformats.org/markup-compatibility/2006" xmlns:o="urn:schemas-microsoft-com:office:office" xmlns:r="http://schemas.openxmlformats.org/officeDocument/2006/relationships" xmlns:m="http://schemas.openxmlformats.org/officeDocument/2006/math" xmlns:v="urn:schemas-microsoft-com:vml" xmlns:wp14="http://schemas.microsoft.com/office/word/2010/wordprocessingDrawing" xmlns:wp="http://schemas.openxmlformats.org/drawingml/2006/wordprocessingDrawing" xmlns:w10="urn:schemas-microsoft-com:office:word" xmlns:w="http://schemas.openxmlformats.org/wordprocessingml/2006/main" xmlns:w14="http://schemas.microsoft.com/office/word/2010/wordml" xmlns:w15="http://schemas.microsoft.com/office/word/2012/wordml" xmlns:w16se="http://schemas.microsoft.com/office/word/2015/wordml/symex" xmlns:wpg="http://schemas.microsoft.com/office/word/2010/wordprocessingGroup" xmlns:wpi="http://schemas.microsoft.com/office/word/2010/wordprocessingInk" xmlns:wne="http://schemas.microsoft.com/office/word/2006/wordml" xmlns:wps="http://schemas.microsoft.com/office/word/2010/wordprocessingShape" mc:Ignorable="w14 w15 w16se wp14">
   <w:footnote w:type="separator" w:id="-1">
     <w:p>
       <w:r>
@@ -7350,7 +7387,7 @@
 </file>
 
 <file path=word/header1.xml><?xml version="1.0" encoding="utf-8"?>
-<w:hdr xmlns:wpc="http://schemas.microsoft.com/office/word/2010/wordprocessingCanvas" xmlns:cx="http://schemas.microsoft.com/office/drawing/2014/chartex" xmlns:cx1="http://schemas.microsoft.com/office/drawing/2015/9/8/chartex" xmlns:cx2="http://schemas.microsoft.com/office/drawing/2015/10/21/chartex" xmlns:cx3="http://schemas.microsoft.com/office/drawing/2016/5/9/chartex" xmlns:cx4="http://schemas.microsoft.com/office/drawing/2016/5/10/chartex" xmlns:cx5="http://schemas.microsoft.com/office/drawing/2016/5/11/chartex" xmlns:cx6="http://schemas.microsoft.com/office/drawing/2016/5/12/chartex" xmlns:cx7="http://schemas.microsoft.com/office/drawing/2016/5/13/chartex" xmlns:cx8="http://schemas.microsoft.com/office/drawing/2016/5/14/chartex" xmlns:mc="http://schemas.openxmlformats.org/markup-compatibility/2006" xmlns:aink="http://schemas.microsoft.com/office/drawing/2016/ink" xmlns:am3d="http://schemas.microsoft.com/office/drawing/2017/model3d" xmlns:o="urn:schemas-microsoft-com:office:office" xmlns:r="http://schemas.openxmlformats.org/officeDocument/2006/relationships" xmlns:m="http://schemas.openxmlformats.org/officeDocument/2006/math" xmlns:v="urn:schemas-microsoft-com:vml" xmlns:wp14="http://schemas.microsoft.com/office/word/2010/wordprocessingDrawing" xmlns:wp="http://schemas.openxmlformats.org/drawingml/2006/wordprocessingDrawing" xmlns:w10="urn:schemas-microsoft-com:office:word" xmlns:w="http://schemas.openxmlformats.org/wordprocessingml/2006/main" xmlns:w14="http://schemas.microsoft.com/office/word/2010/wordml" xmlns:w15="http://schemas.microsoft.com/office/word/2012/wordml" xmlns:w16cex="http://schemas.microsoft.com/office/word/2018/wordml/cex" xmlns:w16cid="http://schemas.microsoft.com/office/word/2016/wordml/cid" xmlns:w16="http://schemas.microsoft.com/office/word/2018/wordml" xmlns:w16sdtdh="http://schemas.microsoft.com/office/word/2020/wordml/sdtdatahash" xmlns:w16se="http://schemas.microsoft.com/office/word/2015/wordml/symex" xmlns:wpg="http://schemas.microsoft.com/office/word/2010/wordprocessingGroup" xmlns:wpi="http://schemas.microsoft.com/office/word/2010/wordprocessingInk" xmlns:wne="http://schemas.microsoft.com/office/word/2006/wordml" xmlns:wps="http://schemas.microsoft.com/office/word/2010/wordprocessingShape" mc:Ignorable="w14 w15 w16se w16cid w16 w16cex w16sdtdh wp14">
+<w:hdr xmlns:wpc="http://schemas.microsoft.com/office/word/2010/wordprocessingCanvas" xmlns:cx="http://schemas.microsoft.com/office/drawing/2014/chartex" xmlns:cx1="http://schemas.microsoft.com/office/drawing/2015/9/8/chartex" xmlns:mc="http://schemas.openxmlformats.org/markup-compatibility/2006" xmlns:o="urn:schemas-microsoft-com:office:office" xmlns:r="http://schemas.openxmlformats.org/officeDocument/2006/relationships" xmlns:m="http://schemas.openxmlformats.org/officeDocument/2006/math" xmlns:v="urn:schemas-microsoft-com:vml" xmlns:wp14="http://schemas.microsoft.com/office/word/2010/wordprocessingDrawing" xmlns:wp="http://schemas.openxmlformats.org/drawingml/2006/wordprocessingDrawing" xmlns:w10="urn:schemas-microsoft-com:office:word" xmlns:w="http://schemas.openxmlformats.org/wordprocessingml/2006/main" xmlns:w14="http://schemas.microsoft.com/office/word/2010/wordml" xmlns:w15="http://schemas.microsoft.com/office/word/2012/wordml" xmlns:w16se="http://schemas.microsoft.com/office/word/2015/wordml/symex" xmlns:wpg="http://schemas.microsoft.com/office/word/2010/wordprocessingGroup" xmlns:wpi="http://schemas.microsoft.com/office/word/2010/wordprocessingInk" xmlns:wne="http://schemas.microsoft.com/office/word/2006/wordml" xmlns:wps="http://schemas.microsoft.com/office/word/2010/wordprocessingShape" mc:Ignorable="w14 w15 w16se wp14">
   <w:p>
     <w:pPr>
       <w:pStyle w:val="Header"/>
@@ -7375,7 +7412,7 @@
 </file>
 
 <file path=word/numbering.xml><?xml version="1.0" encoding="utf-8"?>
-<w:numbering xmlns:wpc="http://schemas.microsoft.com/office/word/2010/wordprocessingCanvas" xmlns:cx="http://schemas.microsoft.com/office/drawing/2014/chartex" xmlns:cx1="http://schemas.microsoft.com/office/drawing/2015/9/8/chartex" xmlns:cx2="http://schemas.microsoft.com/office/drawing/2015/10/21/chartex" xmlns:cx3="http://schemas.microsoft.com/office/drawing/2016/5/9/chartex" xmlns:cx4="http://schemas.microsoft.com/office/drawing/2016/5/10/chartex" xmlns:cx5="http://schemas.microsoft.com/office/drawing/2016/5/11/chartex" xmlns:cx6="http://schemas.microsoft.com/office/drawing/2016/5/12/chartex" xmlns:cx7="http://schemas.microsoft.com/office/drawing/2016/5/13/chartex" xmlns:cx8="http://schemas.microsoft.com/office/drawing/2016/5/14/chartex" xmlns:mc="http://schemas.openxmlformats.org/markup-compatibility/2006" xmlns:aink="http://schemas.microsoft.com/office/drawing/2016/ink" xmlns:am3d="http://schemas.microsoft.com/office/drawing/2017/model3d" xmlns:o="urn:schemas-microsoft-com:office:office" xmlns:r="http://schemas.openxmlformats.org/officeDocument/2006/relationships" xmlns:m="http://schemas.openxmlformats.org/officeDocument/2006/math" xmlns:v="urn:schemas-microsoft-com:vml" xmlns:wp14="http://schemas.microsoft.com/office/word/2010/wordprocessingDrawing" xmlns:wp="http://schemas.openxmlformats.org/drawingml/2006/wordprocessingDrawing" xmlns:w10="urn:schemas-microsoft-com:office:word" xmlns:w="http://schemas.openxmlformats.org/wordprocessingml/2006/main" xmlns:w14="http://schemas.microsoft.com/office/word/2010/wordml" xmlns:w15="http://schemas.microsoft.com/office/word/2012/wordml" xmlns:w16cex="http://schemas.microsoft.com/office/word/2018/wordml/cex" xmlns:w16cid="http://schemas.microsoft.com/office/word/2016/wordml/cid" xmlns:w16="http://schemas.microsoft.com/office/word/2018/wordml" xmlns:w16sdtdh="http://schemas.microsoft.com/office/word/2020/wordml/sdtdatahash" xmlns:w16se="http://schemas.microsoft.com/office/word/2015/wordml/symex" xmlns:wpg="http://schemas.microsoft.com/office/word/2010/wordprocessingGroup" xmlns:wpi="http://schemas.microsoft.com/office/word/2010/wordprocessingInk" xmlns:wne="http://schemas.microsoft.com/office/word/2006/wordml" xmlns:wps="http://schemas.microsoft.com/office/word/2010/wordprocessingShape" mc:Ignorable="w14 w15 w16se w16cid w16 w16cex w16sdtdh wp14">
+<w:numbering xmlns:wpc="http://schemas.microsoft.com/office/word/2010/wordprocessingCanvas" xmlns:cx="http://schemas.microsoft.com/office/drawing/2014/chartex" xmlns:cx1="http://schemas.microsoft.com/office/drawing/2015/9/8/chartex" xmlns:mc="http://schemas.openxmlformats.org/markup-compatibility/2006" xmlns:o="urn:schemas-microsoft-com:office:office" xmlns:r="http://schemas.openxmlformats.org/officeDocument/2006/relationships" xmlns:m="http://schemas.openxmlformats.org/officeDocument/2006/math" xmlns:v="urn:schemas-microsoft-com:vml" xmlns:wp14="http://schemas.microsoft.com/office/word/2010/wordprocessingDrawing" xmlns:wp="http://schemas.openxmlformats.org/drawingml/2006/wordprocessingDrawing" xmlns:w10="urn:schemas-microsoft-com:office:word" xmlns:w="http://schemas.openxmlformats.org/wordprocessingml/2006/main" xmlns:w14="http://schemas.microsoft.com/office/word/2010/wordml" xmlns:w15="http://schemas.microsoft.com/office/word/2012/wordml" xmlns:w16se="http://schemas.microsoft.com/office/word/2015/wordml/symex" xmlns:wpg="http://schemas.microsoft.com/office/word/2010/wordprocessingGroup" xmlns:wpi="http://schemas.microsoft.com/office/word/2010/wordprocessingInk" xmlns:wne="http://schemas.microsoft.com/office/word/2006/wordml" xmlns:wps="http://schemas.microsoft.com/office/word/2010/wordprocessingShape" mc:Ignorable="w14 w15 w16se wp14">
   <w:abstractNum w:abstractNumId="0" w15:restartNumberingAfterBreak="0">
     <w:nsid w:val="0567743C"/>
     <w:multiLevelType w:val="hybridMultilevel"/>
@@ -9403,7 +9440,7 @@
 </file>
 
 <file path=word/styles.xml><?xml version="1.0" encoding="utf-8"?>
-<w:styles xmlns:mc="http://schemas.openxmlformats.org/markup-compatibility/2006" xmlns:r="http://schemas.openxmlformats.org/officeDocument/2006/relationships" xmlns:w="http://schemas.openxmlformats.org/wordprocessingml/2006/main" xmlns:w14="http://schemas.microsoft.com/office/word/2010/wordml" xmlns:w15="http://schemas.microsoft.com/office/word/2012/wordml" xmlns:w16cex="http://schemas.microsoft.com/office/word/2018/wordml/cex" xmlns:w16cid="http://schemas.microsoft.com/office/word/2016/wordml/cid" xmlns:w16="http://schemas.microsoft.com/office/word/2018/wordml" xmlns:w16sdtdh="http://schemas.microsoft.com/office/word/2020/wordml/sdtdatahash" xmlns:w16se="http://schemas.microsoft.com/office/word/2015/wordml/symex" mc:Ignorable="w14 w15 w16se w16cid w16 w16cex w16sdtdh">
+<w:styles xmlns:mc="http://schemas.openxmlformats.org/markup-compatibility/2006" xmlns:r="http://schemas.openxmlformats.org/officeDocument/2006/relationships" xmlns:w="http://schemas.openxmlformats.org/wordprocessingml/2006/main" xmlns:w14="http://schemas.microsoft.com/office/word/2010/wordml" xmlns:w15="http://schemas.microsoft.com/office/word/2012/wordml" xmlns:w16se="http://schemas.microsoft.com/office/word/2015/wordml/symex" mc:Ignorable="w14 w15 w16se">
   <w:docDefaults>
     <w:rPrDefault>
       <w:rPr>
@@ -9415,7 +9452,7 @@
     </w:rPrDefault>
     <w:pPrDefault/>
   </w:docDefaults>
-  <w:latentStyles w:defLockedState="0" w:defUIPriority="99" w:defSemiHidden="0" w:defUnhideWhenUsed="0" w:defQFormat="0" w:count="376">
+  <w:latentStyles w:defLockedState="0" w:defUIPriority="99" w:defSemiHidden="0" w:defUnhideWhenUsed="0" w:defQFormat="0" w:count="371">
     <w:lsdException w:name="Normal" w:uiPriority="0" w:qFormat="1"/>
     <w:lsdException w:name="heading 1" w:uiPriority="0" w:qFormat="1"/>
     <w:lsdException w:name="heading 2" w:semiHidden="1" w:uiPriority="9" w:unhideWhenUsed="1" w:qFormat="1"/>
@@ -9521,6 +9558,7 @@
     <w:lsdException w:name="HTML Sample" w:semiHidden="1" w:unhideWhenUsed="1"/>
     <w:lsdException w:name="HTML Typewriter" w:semiHidden="1" w:unhideWhenUsed="1"/>
     <w:lsdException w:name="HTML Variable" w:semiHidden="1" w:unhideWhenUsed="1"/>
+    <w:lsdException w:name="Normal Table" w:semiHidden="1" w:unhideWhenUsed="1"/>
     <w:lsdException w:name="annotation subject" w:semiHidden="1" w:unhideWhenUsed="1"/>
     <w:lsdException w:name="No List" w:semiHidden="1" w:unhideWhenUsed="1"/>
     <w:lsdException w:name="Outline List 1" w:semiHidden="1" w:unhideWhenUsed="1"/>
@@ -9563,8 +9601,11 @@
     <w:lsdException w:name="Table Contemporary" w:semiHidden="1" w:unhideWhenUsed="1"/>
     <w:lsdException w:name="Table Elegant" w:semiHidden="1" w:unhideWhenUsed="1"/>
     <w:lsdException w:name="Table Professional" w:semiHidden="1" w:unhideWhenUsed="1"/>
+    <w:lsdException w:name="Table Subtle 1" w:semiHidden="1" w:unhideWhenUsed="1"/>
     <w:lsdException w:name="Table Subtle 2" w:semiHidden="1" w:unhideWhenUsed="1"/>
     <w:lsdException w:name="Table Web 1" w:semiHidden="1" w:unhideWhenUsed="1"/>
+    <w:lsdException w:name="Table Web 2" w:semiHidden="1" w:unhideWhenUsed="1"/>
+    <w:lsdException w:name="Table Web 3" w:semiHidden="1" w:unhideWhenUsed="1"/>
     <w:lsdException w:name="Balloon Text" w:semiHidden="1" w:unhideWhenUsed="1"/>
     <w:lsdException w:name="Table Grid" w:uiPriority="39"/>
     <w:lsdException w:name="Table Theme" w:semiHidden="1" w:unhideWhenUsed="1"/>
@@ -9783,11 +9824,6 @@
     <w:lsdException w:name="List Table 5 Dark Accent 6" w:uiPriority="50"/>
     <w:lsdException w:name="List Table 6 Colorful Accent 6" w:uiPriority="51"/>
     <w:lsdException w:name="List Table 7 Colorful Accent 6" w:uiPriority="52"/>
-    <w:lsdException w:name="Mention" w:semiHidden="1" w:unhideWhenUsed="1"/>
-    <w:lsdException w:name="Smart Hyperlink" w:semiHidden="1" w:unhideWhenUsed="1"/>
-    <w:lsdException w:name="Hashtag" w:semiHidden="1" w:unhideWhenUsed="1"/>
-    <w:lsdException w:name="Unresolved Mention" w:semiHidden="1" w:unhideWhenUsed="1"/>
-    <w:lsdException w:name="Smart Link" w:semiHidden="1" w:unhideWhenUsed="1"/>
   </w:latentStyles>
   <w:style w:type="paragraph" w:default="1" w:styleId="Normal">
     <w:name w:val="Normal"/>
@@ -10404,7 +10440,7 @@
 </file>
 
 <file path=customXml/itemProps1.xml><?xml version="1.0" encoding="utf-8"?>
-<ds:datastoreItem xmlns:ds="http://schemas.openxmlformats.org/officeDocument/2006/customXml" ds:itemID="{CDFEBDB4-4133-42FD-A052-2A76E9830297}">
+<ds:datastoreItem xmlns:ds="http://schemas.openxmlformats.org/officeDocument/2006/customXml" ds:itemID="{A9300D54-9F11-4E02-BC2B-E9167E351766}">
   <ds:schemaRefs>
     <ds:schemaRef ds:uri="http://schemas.openxmlformats.org/officeDocument/2006/bibliography"/>
   </ds:schemaRefs>

</xml_diff>